<commit_message>
Files from session 1.2
</commit_message>
<xml_diff>
--- a/algstudent/s12/lab1.2.UO293693.docx
+++ b/algstudent/s12/lab1.2.UO293693.docx
@@ -255,13 +255,7 @@
               <w:rPr>
                 <w:lang w:val="en-US"/>
               </w:rPr>
-              <w:t>tLoop</w:t>
-            </w:r>
-            <w:r>
-              <w:rPr>
-                <w:lang w:val="en-US"/>
-              </w:rPr>
-              <w:t>2</w:t>
+              <w:t>tLoop2</w:t>
             </w:r>
             <w:r>
               <w:rPr>
@@ -298,13 +292,7 @@
               <w:rPr>
                 <w:lang w:val="en-US"/>
               </w:rPr>
-              <w:t>tLoop</w:t>
-            </w:r>
-            <w:r>
-              <w:rPr>
-                <w:lang w:val="en-US"/>
-              </w:rPr>
-              <w:t>3</w:t>
+              <w:t>tLoop3</w:t>
             </w:r>
             <w:r>
               <w:rPr>
@@ -341,13 +329,7 @@
               <w:rPr>
                 <w:lang w:val="en-US"/>
               </w:rPr>
-              <w:t>tLoop</w:t>
-            </w:r>
-            <w:r>
-              <w:rPr>
-                <w:lang w:val="en-US"/>
-              </w:rPr>
-              <w:t>4</w:t>
+              <w:t>tLoop4</w:t>
             </w:r>
             <w:r>
               <w:rPr>
@@ -443,7 +425,19 @@
               <w:rPr>
                 <w:lang w:val="en-US"/>
               </w:rPr>
-              <w:t>123</w:t>
+              <w:t>1</w:t>
+            </w:r>
+            <w:r>
+              <w:rPr>
+                <w:lang w:val="en-US"/>
+              </w:rPr>
+              <w:t>,</w:t>
+            </w:r>
+            <w:r>
+              <w:rPr>
+                <w:lang w:val="en-US"/>
+              </w:rPr>
+              <w:t>23</w:t>
             </w:r>
           </w:p>
         </w:tc>
@@ -462,7 +456,19 @@
               <w:rPr>
                 <w:lang w:val="en-US"/>
               </w:rPr>
-              <w:t>122</w:t>
+              <w:t>1</w:t>
+            </w:r>
+            <w:r>
+              <w:rPr>
+                <w:lang w:val="en-US"/>
+              </w:rPr>
+              <w:t>,</w:t>
+            </w:r>
+            <w:r>
+              <w:rPr>
+                <w:lang w:val="en-US"/>
+              </w:rPr>
+              <w:t>22</w:t>
             </w:r>
           </w:p>
         </w:tc>
@@ -540,7 +546,19 @@
               <w:rPr>
                 <w:lang w:val="en-US"/>
               </w:rPr>
-              <w:t>499</w:t>
+              <w:t>4</w:t>
+            </w:r>
+            <w:r>
+              <w:rPr>
+                <w:lang w:val="en-US"/>
+              </w:rPr>
+              <w:t>,</w:t>
+            </w:r>
+            <w:r>
+              <w:rPr>
+                <w:lang w:val="en-US"/>
+              </w:rPr>
+              <w:t>99</w:t>
             </w:r>
           </w:p>
         </w:tc>
@@ -559,7 +577,19 @@
               <w:rPr>
                 <w:lang w:val="en-US"/>
               </w:rPr>
-              <w:t>897</w:t>
+              <w:t>8</w:t>
+            </w:r>
+            <w:r>
+              <w:rPr>
+                <w:lang w:val="en-US"/>
+              </w:rPr>
+              <w:t>,</w:t>
+            </w:r>
+            <w:r>
+              <w:rPr>
+                <w:lang w:val="en-US"/>
+              </w:rPr>
+              <w:t>97</w:t>
             </w:r>
           </w:p>
         </w:tc>
@@ -637,7 +667,25 @@
               <w:rPr>
                 <w:lang w:val="en-US"/>
               </w:rPr>
-              <w:t>2 226</w:t>
+              <w:t>2</w:t>
+            </w:r>
+            <w:r>
+              <w:rPr>
+                <w:lang w:val="en-US"/>
+              </w:rPr>
+              <w:t>2</w:t>
+            </w:r>
+            <w:r>
+              <w:rPr>
+                <w:lang w:val="en-US"/>
+              </w:rPr>
+              <w:t>,</w:t>
+            </w:r>
+            <w:r>
+              <w:rPr>
+                <w:lang w:val="en-US"/>
+              </w:rPr>
+              <w:t>26</w:t>
             </w:r>
           </w:p>
         </w:tc>
@@ -656,7 +704,27 @@
               <w:rPr>
                 <w:lang w:val="en-US"/>
               </w:rPr>
-              <w:t>7 018</w:t>
+              <w:t>7</w:t>
+            </w:r>
+            <w:bookmarkStart w:id="1" w:name="_GoBack"/>
+            <w:bookmarkEnd w:id="1"/>
+            <w:r>
+              <w:rPr>
+                <w:lang w:val="en-US"/>
+              </w:rPr>
+              <w:t>0</w:t>
+            </w:r>
+            <w:r>
+              <w:rPr>
+                <w:lang w:val="en-US"/>
+              </w:rPr>
+              <w:t>,</w:t>
+            </w:r>
+            <w:r>
+              <w:rPr>
+                <w:lang w:val="en-US"/>
+              </w:rPr>
+              <w:t>18</w:t>
             </w:r>
           </w:p>
         </w:tc>
@@ -734,7 +802,25 @@
               <w:rPr>
                 <w:lang w:val="en-US"/>
               </w:rPr>
-              <w:t>9 439</w:t>
+              <w:t>9</w:t>
+            </w:r>
+            <w:r>
+              <w:rPr>
+                <w:lang w:val="en-US"/>
+              </w:rPr>
+              <w:t>4</w:t>
+            </w:r>
+            <w:r>
+              <w:rPr>
+                <w:lang w:val="en-US"/>
+              </w:rPr>
+              <w:t>,</w:t>
+            </w:r>
+            <w:r>
+              <w:rPr>
+                <w:lang w:val="en-US"/>
+              </w:rPr>
+              <w:t>39</w:t>
             </w:r>
           </w:p>
         </w:tc>
@@ -753,7 +839,25 @@
               <w:rPr>
                 <w:lang w:val="en-US"/>
               </w:rPr>
-              <w:t>55 789</w:t>
+              <w:t>55</w:t>
+            </w:r>
+            <w:r>
+              <w:rPr>
+                <w:lang w:val="en-US"/>
+              </w:rPr>
+              <w:t>7</w:t>
+            </w:r>
+            <w:r>
+              <w:rPr>
+                <w:lang w:val="en-US"/>
+              </w:rPr>
+              <w:t>,</w:t>
+            </w:r>
+            <w:r>
+              <w:rPr>
+                <w:lang w:val="en-US"/>
+              </w:rPr>
+              <w:t>89</w:t>
             </w:r>
           </w:p>
         </w:tc>
@@ -833,7 +937,25 @@
               <w:rPr>
                 <w:lang w:val="en-US"/>
               </w:rPr>
-              <w:t>43 745</w:t>
+              <w:t>43</w:t>
+            </w:r>
+            <w:r>
+              <w:rPr>
+                <w:lang w:val="en-US"/>
+              </w:rPr>
+              <w:t>7</w:t>
+            </w:r>
+            <w:r>
+              <w:rPr>
+                <w:lang w:val="en-US"/>
+              </w:rPr>
+              <w:t>,</w:t>
+            </w:r>
+            <w:r>
+              <w:rPr>
+                <w:lang w:val="en-US"/>
+              </w:rPr>
+              <w:t>45</w:t>
             </w:r>
           </w:p>
         </w:tc>
@@ -1471,38 +1593,26 @@
               <w:rPr>
                 <w:lang w:val="en-US"/>
               </w:rPr>
-              <w:t>tLoop</w:t>
-            </w:r>
-            <w:r>
-              <w:rPr>
-                <w:lang w:val="en-US"/>
-              </w:rPr>
-              <w:t>5</w:t>
-            </w:r>
-          </w:p>
-        </w:tc>
-        <w:tc>
-          <w:tcPr>
-            <w:tcW w:w="2196" w:type="dxa"/>
-          </w:tcPr>
-          <w:p>
-            <w:pPr>
-              <w:jc w:val="center"/>
-              <w:rPr>
-                <w:lang w:val="en-US"/>
-              </w:rPr>
-            </w:pPr>
-            <w:r>
-              <w:rPr>
-                <w:lang w:val="en-US"/>
-              </w:rPr>
-              <w:t>tLoop</w:t>
-            </w:r>
-            <w:r>
-              <w:rPr>
-                <w:lang w:val="en-US"/>
-              </w:rPr>
-              <w:t>6</w:t>
+              <w:t>tLoop5</w:t>
+            </w:r>
+          </w:p>
+        </w:tc>
+        <w:tc>
+          <w:tcPr>
+            <w:tcW w:w="2196" w:type="dxa"/>
+          </w:tcPr>
+          <w:p>
+            <w:pPr>
+              <w:jc w:val="center"/>
+              <w:rPr>
+                <w:lang w:val="en-US"/>
+              </w:rPr>
+            </w:pPr>
+            <w:r>
+              <w:rPr>
+                <w:lang w:val="en-US"/>
+              </w:rPr>
+              <w:t>tLoop6</w:t>
             </w:r>
             <w:r>
               <w:rPr>
@@ -1527,13 +1637,7 @@
               <w:rPr>
                 <w:lang w:val="en-US"/>
               </w:rPr>
-              <w:t>tLoop</w:t>
-            </w:r>
-            <w:r>
-              <w:rPr>
-                <w:lang w:val="en-US"/>
-              </w:rPr>
-              <w:t>7</w:t>
+              <w:t>tLoop7</w:t>
             </w:r>
             <w:r>
               <w:rPr>
@@ -2295,38 +2399,26 @@
               <w:rPr>
                 <w:lang w:val="en-US"/>
               </w:rPr>
-              <w:t>0,00</w:t>
-            </w:r>
-            <w:r>
-              <w:rPr>
-                <w:lang w:val="en-US"/>
-              </w:rPr>
-              <w:t>99</w:t>
-            </w:r>
-          </w:p>
-        </w:tc>
-        <w:tc>
-          <w:tcPr>
-            <w:tcW w:w="2196" w:type="dxa"/>
-          </w:tcPr>
-          <w:p>
-            <w:pPr>
-              <w:jc w:val="center"/>
-              <w:rPr>
-                <w:lang w:val="en-US"/>
-              </w:rPr>
-            </w:pPr>
-            <w:r>
-              <w:rPr>
-                <w:lang w:val="en-US"/>
-              </w:rPr>
-              <w:t>0,</w:t>
-            </w:r>
-            <w:r>
-              <w:rPr>
-                <w:lang w:val="en-US"/>
-              </w:rPr>
-              <w:t>332</w:t>
+              <w:t>0,0099</w:t>
+            </w:r>
+          </w:p>
+        </w:tc>
+        <w:tc>
+          <w:tcPr>
+            <w:tcW w:w="2196" w:type="dxa"/>
+          </w:tcPr>
+          <w:p>
+            <w:pPr>
+              <w:jc w:val="center"/>
+              <w:rPr>
+                <w:lang w:val="en-US"/>
+              </w:rPr>
+            </w:pPr>
+            <w:r>
+              <w:rPr>
+                <w:lang w:val="en-US"/>
+              </w:rPr>
+              <w:t>0,332</w:t>
             </w:r>
           </w:p>
         </w:tc>
@@ -2385,38 +2477,26 @@
               <w:rPr>
                 <w:lang w:val="en-US"/>
               </w:rPr>
-              <w:t>0,0</w:t>
-            </w:r>
-            <w:r>
-              <w:rPr>
-                <w:lang w:val="en-US"/>
-              </w:rPr>
-              <w:t>204</w:t>
-            </w:r>
-          </w:p>
-        </w:tc>
-        <w:tc>
-          <w:tcPr>
-            <w:tcW w:w="2196" w:type="dxa"/>
-          </w:tcPr>
-          <w:p>
-            <w:pPr>
-              <w:jc w:val="center"/>
-              <w:rPr>
-                <w:lang w:val="en-US"/>
-              </w:rPr>
-            </w:pPr>
-            <w:r>
-              <w:rPr>
-                <w:lang w:val="en-US"/>
-              </w:rPr>
-              <w:t>1,</w:t>
-            </w:r>
-            <w:r>
-              <w:rPr>
-                <w:lang w:val="en-US"/>
-              </w:rPr>
-              <w:t>520</w:t>
+              <w:t>0,0204</w:t>
+            </w:r>
+          </w:p>
+        </w:tc>
+        <w:tc>
+          <w:tcPr>
+            <w:tcW w:w="2196" w:type="dxa"/>
+          </w:tcPr>
+          <w:p>
+            <w:pPr>
+              <w:jc w:val="center"/>
+              <w:rPr>
+                <w:lang w:val="en-US"/>
+              </w:rPr>
+            </w:pPr>
+            <w:r>
+              <w:rPr>
+                <w:lang w:val="en-US"/>
+              </w:rPr>
+              <w:t>1,520</w:t>
             </w:r>
           </w:p>
         </w:tc>
@@ -2475,38 +2555,26 @@
               <w:rPr>
                 <w:lang w:val="en-US"/>
               </w:rPr>
-              <w:t>0,0</w:t>
-            </w:r>
-            <w:r>
-              <w:rPr>
-                <w:lang w:val="en-US"/>
-              </w:rPr>
-              <w:t>435</w:t>
-            </w:r>
-          </w:p>
-        </w:tc>
-        <w:tc>
-          <w:tcPr>
-            <w:tcW w:w="2196" w:type="dxa"/>
-          </w:tcPr>
-          <w:p>
-            <w:pPr>
-              <w:jc w:val="center"/>
-              <w:rPr>
-                <w:lang w:val="en-US"/>
-              </w:rPr>
-            </w:pPr>
-            <w:r>
-              <w:rPr>
-                <w:lang w:val="en-US"/>
-              </w:rPr>
-              <w:t>6,</w:t>
-            </w:r>
-            <w:r>
-              <w:rPr>
-                <w:lang w:val="en-US"/>
-              </w:rPr>
-              <w:t>030</w:t>
+              <w:t>0,0435</w:t>
+            </w:r>
+          </w:p>
+        </w:tc>
+        <w:tc>
+          <w:tcPr>
+            <w:tcW w:w="2196" w:type="dxa"/>
+          </w:tcPr>
+          <w:p>
+            <w:pPr>
+              <w:jc w:val="center"/>
+              <w:rPr>
+                <w:lang w:val="en-US"/>
+              </w:rPr>
+            </w:pPr>
+            <w:r>
+              <w:rPr>
+                <w:lang w:val="en-US"/>
+              </w:rPr>
+              <w:t>6,030</w:t>
             </w:r>
           </w:p>
         </w:tc>
@@ -2565,44 +2633,26 @@
               <w:rPr>
                 <w:lang w:val="en-US"/>
               </w:rPr>
-              <w:t>0,</w:t>
-            </w:r>
-            <w:r>
-              <w:rPr>
-                <w:lang w:val="en-US"/>
-              </w:rPr>
-              <w:t>1061</w:t>
-            </w:r>
-          </w:p>
-        </w:tc>
-        <w:tc>
-          <w:tcPr>
-            <w:tcW w:w="2196" w:type="dxa"/>
-          </w:tcPr>
-          <w:p>
-            <w:pPr>
-              <w:jc w:val="center"/>
-              <w:rPr>
-                <w:lang w:val="en-US"/>
-              </w:rPr>
-            </w:pPr>
-            <w:r>
-              <w:rPr>
-                <w:lang w:val="en-US"/>
-              </w:rPr>
-              <w:t>2</w:t>
-            </w:r>
-            <w:r>
-              <w:rPr>
-                <w:lang w:val="en-US"/>
-              </w:rPr>
-              <w:t>9,</w:t>
-            </w:r>
-            <w:r>
-              <w:rPr>
-                <w:lang w:val="en-US"/>
-              </w:rPr>
-              <w:t>230</w:t>
+              <w:t>0,1061</w:t>
+            </w:r>
+          </w:p>
+        </w:tc>
+        <w:tc>
+          <w:tcPr>
+            <w:tcW w:w="2196" w:type="dxa"/>
+          </w:tcPr>
+          <w:p>
+            <w:pPr>
+              <w:jc w:val="center"/>
+              <w:rPr>
+                <w:lang w:val="en-US"/>
+              </w:rPr>
+            </w:pPr>
+            <w:r>
+              <w:rPr>
+                <w:lang w:val="en-US"/>
+              </w:rPr>
+              <w:t>29,230</w:t>
             </w:r>
           </w:p>
         </w:tc>
@@ -2661,13 +2711,7 @@
               <w:rPr>
                 <w:lang w:val="en-US"/>
               </w:rPr>
-              <w:t>0,</w:t>
-            </w:r>
-            <w:r>
-              <w:rPr>
-                <w:lang w:val="en-US"/>
-              </w:rPr>
-              <w:t>2997</w:t>
+              <w:t>0,2997</w:t>
             </w:r>
           </w:p>
         </w:tc>
@@ -2749,13 +2793,7 @@
               <w:rPr>
                 <w:lang w:val="en-US"/>
               </w:rPr>
-              <w:t>0,</w:t>
-            </w:r>
-            <w:r>
-              <w:rPr>
-                <w:lang w:val="en-US"/>
-              </w:rPr>
-              <w:t>5002</w:t>
+              <w:t>0,5002</w:t>
             </w:r>
           </w:p>
         </w:tc>
@@ -2837,13 +2875,7 @@
               <w:rPr>
                 <w:lang w:val="en-US"/>
               </w:rPr>
-              <w:t>1,0</w:t>
-            </w:r>
-            <w:r>
-              <w:rPr>
-                <w:lang w:val="en-US"/>
-              </w:rPr>
-              <w:t>283</w:t>
+              <w:t>1,0283</w:t>
             </w:r>
           </w:p>
         </w:tc>
@@ -2925,13 +2957,7 @@
               <w:rPr>
                 <w:lang w:val="en-US"/>
               </w:rPr>
-              <w:t>2,8</w:t>
-            </w:r>
-            <w:r>
-              <w:rPr>
-                <w:lang w:val="en-US"/>
-              </w:rPr>
-              <w:t>690</w:t>
+              <w:t>2,8690</w:t>
             </w:r>
           </w:p>
         </w:tc>
@@ -3201,19 +3227,7 @@
               <w:rPr>
                 <w:lang w:val="en-US"/>
               </w:rPr>
-              <w:t>tL</w:t>
-            </w:r>
-            <w:r>
-              <w:rPr>
-                <w:lang w:val="en-US"/>
-              </w:rPr>
-              <w:t>oop3</w:t>
-            </w:r>
-            <w:r>
-              <w:rPr>
-                <w:lang w:val="en-US"/>
-              </w:rPr>
-              <w:t xml:space="preserve"> (100)</w:t>
+              <w:t>tLoop3 (100)</w:t>
             </w:r>
           </w:p>
         </w:tc>
@@ -3251,13 +3265,7 @@
               <w:rPr>
                 <w:lang w:val="en-US"/>
               </w:rPr>
-              <w:t>t3</w:t>
-            </w:r>
-            <w:r>
-              <w:rPr>
-                <w:lang w:val="en-US"/>
-              </w:rPr>
-              <w:t>/t2</w:t>
+              <w:t>t3/t2</w:t>
             </w:r>
           </w:p>
         </w:tc>
@@ -3297,19 +3305,7 @@
               <w:rPr>
                 <w:lang w:val="en-US"/>
               </w:rPr>
-              <w:t>1</w:t>
-            </w:r>
-            <w:r>
-              <w:rPr>
-                <w:lang w:val="en-US"/>
-              </w:rPr>
-              <w:t>,</w:t>
-            </w:r>
-            <w:r>
-              <w:rPr>
-                <w:lang w:val="en-US"/>
-              </w:rPr>
-              <w:t>23</w:t>
+              <w:t>1,23</w:t>
             </w:r>
           </w:p>
         </w:tc>
@@ -3387,19 +3383,7 @@
               <w:rPr>
                 <w:lang w:val="en-US"/>
               </w:rPr>
-              <w:t>4</w:t>
-            </w:r>
-            <w:r>
-              <w:rPr>
-                <w:lang w:val="en-US"/>
-              </w:rPr>
-              <w:t>,</w:t>
-            </w:r>
-            <w:r>
-              <w:rPr>
-                <w:lang w:val="en-US"/>
-              </w:rPr>
-              <w:t>99</w:t>
+              <w:t>4,99</w:t>
             </w:r>
           </w:p>
         </w:tc>
@@ -3477,25 +3461,7 @@
               <w:rPr>
                 <w:lang w:val="en-US"/>
               </w:rPr>
-              <w:t>2</w:t>
-            </w:r>
-            <w:r>
-              <w:rPr>
-                <w:lang w:val="en-US"/>
-              </w:rPr>
-              <w:t>2</w:t>
-            </w:r>
-            <w:r>
-              <w:rPr>
-                <w:lang w:val="en-US"/>
-              </w:rPr>
-              <w:t>,</w:t>
-            </w:r>
-            <w:r>
-              <w:rPr>
-                <w:lang w:val="en-US"/>
-              </w:rPr>
-              <w:t>26</w:t>
+              <w:t>22,26</w:t>
             </w:r>
           </w:p>
         </w:tc>
@@ -3573,25 +3539,7 @@
               <w:rPr>
                 <w:lang w:val="en-US"/>
               </w:rPr>
-              <w:t>9</w:t>
-            </w:r>
-            <w:r>
-              <w:rPr>
-                <w:lang w:val="en-US"/>
-              </w:rPr>
-              <w:t>4</w:t>
-            </w:r>
-            <w:r>
-              <w:rPr>
-                <w:lang w:val="en-US"/>
-              </w:rPr>
-              <w:t>,</w:t>
-            </w:r>
-            <w:r>
-              <w:rPr>
-                <w:lang w:val="en-US"/>
-              </w:rPr>
-              <w:t>39</w:t>
+              <w:t>94,39</w:t>
             </w:r>
           </w:p>
         </w:tc>
@@ -3669,25 +3617,7 @@
               <w:rPr>
                 <w:lang w:val="en-US"/>
               </w:rPr>
-              <w:t>43</w:t>
-            </w:r>
-            <w:r>
-              <w:rPr>
-                <w:lang w:val="en-US"/>
-              </w:rPr>
-              <w:t>7</w:t>
-            </w:r>
-            <w:r>
-              <w:rPr>
-                <w:lang w:val="en-US"/>
-              </w:rPr>
-              <w:t>,</w:t>
-            </w:r>
-            <w:r>
-              <w:rPr>
-                <w:lang w:val="en-US"/>
-              </w:rPr>
-              <w:t>45</w:t>
+              <w:t>437,45</w:t>
             </w:r>
           </w:p>
         </w:tc>
@@ -4231,13 +4161,7 @@
               <w:rPr>
                 <w:lang w:val="en-US"/>
               </w:rPr>
-              <w:t>tloop4</w:t>
-            </w:r>
-            <w:r>
-              <w:rPr>
-                <w:lang w:val="en-US"/>
-              </w:rPr>
-              <w:t xml:space="preserve"> java no</w:t>
+              <w:t>tloop4 java no</w:t>
             </w:r>
           </w:p>
         </w:tc>
@@ -4679,8 +4603,6 @@
               </w:rPr>
               <w:t>1,2136</w:t>
             </w:r>
-            <w:bookmarkStart w:id="1" w:name="_GoBack"/>
-            <w:bookmarkEnd w:id="1"/>
           </w:p>
         </w:tc>
         <w:tc>
@@ -5249,7 +5171,7 @@
                               <w:sz w:val="20"/>
                               <w:szCs w:val="20"/>
                             </w:rPr>
-                            <w:t>2</w:t>
+                            <w:t>1</w:t>
                           </w:r>
                           <w:r>
                             <w:rPr>
@@ -5331,7 +5253,7 @@
                         <w:sz w:val="20"/>
                         <w:szCs w:val="20"/>
                       </w:rPr>
-                      <w:t>2</w:t>
+                      <w:t>1</w:t>
                     </w:r>
                     <w:r>
                       <w:rPr>
@@ -10438,7 +10360,7 @@
 </file>
 
 <file path=customXml/itemProps1.xml><?xml version="1.0" encoding="utf-8"?>
-<ds:datastoreItem xmlns:ds="http://schemas.openxmlformats.org/officeDocument/2006/customXml" ds:itemID="{DE1D2E3E-DF0C-45AA-BEFB-BE3DCADE5F1A}">
+<ds:datastoreItem xmlns:ds="http://schemas.openxmlformats.org/officeDocument/2006/customXml" ds:itemID="{41BC865D-991F-4CA7-9049-1513D448FA3F}">
   <ds:schemaRefs>
     <ds:schemaRef ds:uri="http://schemas.openxmlformats.org/officeDocument/2006/bibliography"/>
   </ds:schemaRefs>

</xml_diff>